<commit_message>
Bug in code gefixed.
Definitieve versie van product backlog en user stories.
</commit_message>
<xml_diff>
--- a/User_Stories_examen_programmingadvance_Euromoon_Lilian_Levano.docx
+++ b/User_Stories_examen_programmingadvance_Euromoon_Lilian_Levano.docx
@@ -3,85 +3,52 @@
 <w:document xmlns:wpc="http://schemas.microsoft.com/office/word/2010/wordprocessingCanvas" xmlns:cx="http://schemas.microsoft.com/office/drawing/2014/chartex" xmlns:cx1="http://schemas.microsoft.com/office/drawing/2015/9/8/chartex" xmlns:cx2="http://schemas.microsoft.com/office/drawing/2015/10/21/chartex" xmlns:cx3="http://schemas.microsoft.com/office/drawing/2016/5/9/chartex" xmlns:cx4="http://schemas.microsoft.com/office/drawing/2016/5/10/chartex" xmlns:cx5="http://schemas.microsoft.com/office/drawing/2016/5/11/chartex" xmlns:cx6="http://schemas.microsoft.com/office/drawing/2016/5/12/chartex" xmlns:cx7="http://schemas.microsoft.com/office/drawing/2016/5/13/chartex" xmlns:cx8="http://schemas.microsoft.com/office/drawing/2016/5/14/chartex" xmlns:mc="http://schemas.openxmlformats.org/markup-compatibility/2006" xmlns:aink="http://schemas.microsoft.com/office/drawing/2016/ink" xmlns:am3d="http://schemas.microsoft.com/office/drawing/2017/model3d" xmlns:o="urn:schemas-microsoft-com:office:office" xmlns:oel="http://schemas.microsoft.com/office/2019/extlst" xmlns:r="http://schemas.openxmlformats.org/officeDocument/2006/relationships" xmlns:m="http://schemas.openxmlformats.org/officeDocument/2006/math" xmlns:v="urn:schemas-microsoft-com:vml" xmlns:wp14="http://schemas.microsoft.com/office/word/2010/wordprocessingDrawing" xmlns:wp="http://schemas.openxmlformats.org/drawingml/2006/wordprocessingDrawing" xmlns:w10="urn:schemas-microsoft-com:office:word" xmlns:w="http://schemas.openxmlformats.org/wordprocessingml/2006/main" xmlns:w14="http://schemas.microsoft.com/office/word/2010/wordml" xmlns:w15="http://schemas.microsoft.com/office/word/2012/wordml" xmlns:w16cex="http://schemas.microsoft.com/office/word/2018/wordml/cex" xmlns:w16cid="http://schemas.microsoft.com/office/word/2016/wordml/cid" xmlns:w16="http://schemas.microsoft.com/office/word/2018/wordml" xmlns:w16du="http://schemas.microsoft.com/office/word/2023/wordml/word16du" xmlns:w16sdtdh="http://schemas.microsoft.com/office/word/2020/wordml/sdtdatahash" xmlns:w16sdtfl="http://schemas.microsoft.com/office/word/2024/wordml/sdtformatlock" xmlns:w16se="http://schemas.microsoft.com/office/word/2015/wordml/symex" xmlns:wpg="http://schemas.microsoft.com/office/word/2010/wordprocessingGroup" xmlns:wpi="http://schemas.microsoft.com/office/word/2010/wordprocessingInk" xmlns:wne="http://schemas.microsoft.com/office/word/2006/wordml" xmlns:wps="http://schemas.microsoft.com/office/word/2010/wordprocessingShape" mc:Ignorable="w14 w15 w16se w16cid w16 w16cex w16sdtdh w16sdtfl w16du wp14">
   <w:body>
     <w:p>
-      <w:pPr>
-        <w:rPr>
-          <w:b/>
-          <w:bCs/>
-        </w:rPr>
-      </w:pPr>
       <w:r>
         <w:rPr>
           <w:b/>
           <w:bCs/>
           <w:u w:val="single"/>
         </w:rPr>
-        <w:t>User Stories</w:t>
-      </w:r>
-      <w:r>
-        <w:rPr>
-          <w:b/>
-          <w:bCs/>
-          <w:u w:val="single"/>
-        </w:rPr>
-        <w:t xml:space="preserve"> Voor Programming Adcance</w:t>
-      </w:r>
-      <w:r>
-        <w:rPr>
-          <w:b/>
-          <w:bCs/>
-          <w:u w:val="single"/>
-        </w:rPr>
-        <w:t xml:space="preserve"> </w:t>
-      </w:r>
-      <w:r>
-        <w:rPr>
-          <w:b/>
-          <w:bCs/>
-          <w:u w:val="single"/>
-        </w:rPr>
-        <w:t>(</w:t>
-      </w:r>
-      <w:r>
-        <w:rPr>
-          <w:b/>
-          <w:bCs/>
-          <w:u w:val="single"/>
-        </w:rPr>
-        <w:t>Euromoon</w:t>
-      </w:r>
-      <w:r>
-        <w:rPr>
-          <w:b/>
-          <w:bCs/>
-          <w:u w:val="single"/>
-        </w:rPr>
-        <w:t>)</w:t>
+        <w:t xml:space="preserve">Euromoon Applicatie </w:t>
+      </w:r>
+      <w:r>
+        <w:tab/>
+      </w:r>
+      <w:r>
+        <w:tab/>
+      </w:r>
+      <w:r>
+        <w:tab/>
+      </w:r>
+      <w:r>
+        <w:tab/>
+      </w:r>
+      <w:r>
+        <w:tab/>
+      </w:r>
+      <w:r>
+        <w:tab/>
+      </w:r>
+      <w:r>
+        <w:tab/>
+      </w:r>
+      <w:r>
+        <w:t>Lilian Levano</w:t>
       </w:r>
     </w:p>
     <w:p>
       <w:pPr>
         <w:rPr>
           <w:u w:val="single"/>
+          <w:lang w:val="fr-FR"/>
         </w:rPr>
       </w:pPr>
       <w:r>
         <w:rPr>
           <w:u w:val="single"/>
+          <w:lang w:val="fr-FR"/>
         </w:rPr>
-        <w:t>Lilian Levano</w:t>
-      </w:r>
-    </w:p>
-    <w:p>
-      <w:pPr>
-        <w:rPr>
-          <w:u w:val="single"/>
-        </w:rPr>
-      </w:pPr>
-      <w:r>
-        <w:rPr>
-          <w:u w:val="single"/>
-        </w:rPr>
-        <w:t>Graduaat Programmeren</w:t>
+        <w:t>User Stories &amp; Acceptance criteria</w:t>
       </w:r>
     </w:p>
     <w:p>
@@ -98,7 +65,21 @@
           <w:b/>
           <w:bCs/>
         </w:rPr>
-        <w:t>1.</w:t>
+        <w:t>US</w:t>
+      </w:r>
+      <w:r>
+        <w:rPr>
+          <w:b/>
+          <w:bCs/>
+        </w:rPr>
+        <w:t>1</w:t>
+      </w:r>
+      <w:r>
+        <w:rPr>
+          <w:b/>
+          <w:bCs/>
+        </w:rPr>
+        <w:t>:</w:t>
       </w:r>
     </w:p>
     <w:p>
@@ -120,13 +101,7 @@
         <w:rPr>
           <w:u w:val="single"/>
         </w:rPr>
-        <w:t xml:space="preserve"> </w:t>
-      </w:r>
-      <w:r>
-        <w:rPr>
-          <w:u w:val="single"/>
-        </w:rPr>
-        <w:t>Criterion</w:t>
+        <w:t xml:space="preserve"> Criterion</w:t>
       </w:r>
     </w:p>
     <w:p>
@@ -157,12 +132,89 @@
       </w:r>
     </w:p>
     <w:p>
+      <w:pPr>
+        <w:rPr>
+          <w:u w:val="single"/>
+        </w:rPr>
+      </w:pPr>
+      <w:r>
+        <w:rPr>
+          <w:u w:val="single"/>
+        </w:rPr>
+        <w:t>Gherkin:</w:t>
+      </w:r>
+    </w:p>
+    <w:p>
+      <w:pPr>
+        <w:pStyle w:val="ListParagraph"/>
+        <w:numPr>
+          <w:ilvl w:val="0"/>
+          <w:numId w:val="20"/>
+        </w:numPr>
+      </w:pPr>
+      <w:r>
+        <w:t>Given de baliwerker wil een passagier werken</w:t>
+      </w:r>
+    </w:p>
+    <w:p>
+      <w:pPr>
+        <w:pStyle w:val="ListParagraph"/>
+        <w:numPr>
+          <w:ilvl w:val="0"/>
+          <w:numId w:val="20"/>
+        </w:numPr>
+      </w:pPr>
+      <w:r>
+        <w:t>When hij een volledige naam, rijksregister en geboortedatum ingeeft</w:t>
+      </w:r>
+    </w:p>
+    <w:p>
+      <w:pPr>
+        <w:pStyle w:val="ListParagraph"/>
+        <w:numPr>
+          <w:ilvl w:val="0"/>
+          <w:numId w:val="20"/>
+        </w:numPr>
+      </w:pPr>
+      <w:r>
+        <w:t>Then wordt de passagier succesvol geregistreerd</w:t>
+      </w:r>
+    </w:p>
+    <w:p>
+      <w:pPr>
+        <w:pStyle w:val="ListParagraph"/>
+        <w:numPr>
+          <w:ilvl w:val="0"/>
+          <w:numId w:val="20"/>
+        </w:numPr>
+      </w:pPr>
+      <w:r>
+        <w:t xml:space="preserve">When de baliwerker </w:t>
+      </w:r>
+      <w:r>
+        <w:t>slechts 1 ongeldig gegeven ingeeft</w:t>
+      </w:r>
+    </w:p>
+    <w:p>
+      <w:pPr>
+        <w:pStyle w:val="ListParagraph"/>
+        <w:numPr>
+          <w:ilvl w:val="0"/>
+          <w:numId w:val="20"/>
+        </w:numPr>
+      </w:pPr>
+      <w:r>
+        <w:t>Then wordt de registratie geweigerd met een foutmelding</w:t>
+      </w:r>
+    </w:p>
+    <w:p/>
+    <w:p>
       <w:r>
         <w:rPr>
           <w:b/>
           <w:bCs/>
         </w:rPr>
-        <w:t>2.</w:t>
+        <w:t>US2:</w:t>
       </w:r>
     </w:p>
     <w:p>
@@ -181,13 +233,7 @@
         <w:rPr>
           <w:u w:val="single"/>
         </w:rPr>
-        <w:t xml:space="preserve"> </w:t>
-      </w:r>
-      <w:r>
-        <w:rPr>
-          <w:u w:val="single"/>
-        </w:rPr>
-        <w:t>Criterion</w:t>
+        <w:t xml:space="preserve"> Criterion</w:t>
       </w:r>
     </w:p>
     <w:p>
@@ -242,12 +288,144 @@
       </w:r>
     </w:p>
     <w:p>
+      <w:pPr>
+        <w:rPr>
+          <w:u w:val="single"/>
+        </w:rPr>
+      </w:pPr>
+    </w:p>
+    <w:p>
+      <w:pPr>
+        <w:rPr>
+          <w:u w:val="single"/>
+        </w:rPr>
+      </w:pPr>
+      <w:r>
+        <w:rPr>
+          <w:u w:val="single"/>
+        </w:rPr>
+        <w:t>Gherkin:</w:t>
+      </w:r>
+    </w:p>
+    <w:p>
+      <w:pPr>
+        <w:pStyle w:val="ListParagraph"/>
+        <w:numPr>
+          <w:ilvl w:val="0"/>
+          <w:numId w:val="21"/>
+        </w:numPr>
+      </w:pPr>
+      <w:r>
+        <w:t>Given de baliwerker wil een reis aanmaken</w:t>
+      </w:r>
+    </w:p>
+    <w:p>
+      <w:pPr>
+        <w:pStyle w:val="ListParagraph"/>
+        <w:numPr>
+          <w:ilvl w:val="1"/>
+          <w:numId w:val="21"/>
+        </w:numPr>
+      </w:pPr>
+      <w:r>
+        <w:t>When hij een vertrekpunt, aankomstpunt, vetrek</w:t>
+      </w:r>
+      <w:r>
+        <w:rPr>
+          <w:lang w:val="fr-FR"/>
+        </w:rPr>
+        <w:t xml:space="preserve">- en </w:t>
+      </w:r>
+      <w:r>
+        <w:rPr>
+          <w:lang w:val="fr-FR"/>
+        </w:rPr>
+        <w:t>aankomstuur</w:t>
+      </w:r>
+    </w:p>
+    <w:p>
+      <w:pPr>
+        <w:pStyle w:val="ListParagraph"/>
+        <w:numPr>
+          <w:ilvl w:val="3"/>
+          <w:numId w:val="21"/>
+        </w:numPr>
+      </w:pPr>
+      <w:r>
+        <w:rPr>
+          <w:lang w:val="fr-FR"/>
+        </w:rPr>
+        <w:t>And minstens 1 bestuurder en 3 stewards toevoegt</w:t>
+      </w:r>
+    </w:p>
+    <w:p>
+      <w:pPr>
+        <w:pStyle w:val="ListParagraph"/>
+        <w:numPr>
+          <w:ilvl w:val="3"/>
+          <w:numId w:val="21"/>
+        </w:numPr>
+      </w:pPr>
+      <w:r>
+        <w:rPr>
+          <w:lang w:val="fr-FR"/>
+        </w:rPr>
+        <w:t>And elk personeelslid heeft minstens 1 certificaat gekregen</w:t>
+      </w:r>
+    </w:p>
+    <w:p>
+      <w:pPr>
+        <w:pStyle w:val="ListParagraph"/>
+        <w:numPr>
+          <w:ilvl w:val="4"/>
+          <w:numId w:val="21"/>
+        </w:numPr>
+      </w:pPr>
+      <w:r>
+        <w:rPr>
+          <w:lang w:val="fr-FR"/>
+        </w:rPr>
+        <w:lastRenderedPageBreak/>
+        <w:t>Then wordt de reis aangemaakt</w:t>
+      </w:r>
+    </w:p>
+    <w:p>
+      <w:pPr>
+        <w:pStyle w:val="ListParagraph"/>
+        <w:numPr>
+          <w:ilvl w:val="0"/>
+          <w:numId w:val="21"/>
+        </w:numPr>
+      </w:pPr>
+      <w:r>
+        <w:rPr>
+          <w:lang w:val="fr-FR"/>
+        </w:rPr>
+        <w:t>When hij slechts 1 ongeldig gegeven ingeeft</w:t>
+      </w:r>
+    </w:p>
+    <w:p>
+      <w:pPr>
+        <w:pStyle w:val="ListParagraph"/>
+        <w:numPr>
+          <w:ilvl w:val="1"/>
+          <w:numId w:val="21"/>
+        </w:numPr>
+      </w:pPr>
+      <w:r>
+        <w:rPr>
+          <w:lang w:val="fr-FR"/>
+        </w:rPr>
+        <w:t>Then wordt de actie geweigerd met een foutmelding</w:t>
+      </w:r>
+    </w:p>
+    <w:p>
       <w:r>
         <w:rPr>
           <w:b/>
           <w:bCs/>
         </w:rPr>
-        <w:t>3.</w:t>
+        <w:t>US3:</w:t>
       </w:r>
     </w:p>
     <w:p>
@@ -266,13 +444,7 @@
         <w:rPr>
           <w:u w:val="single"/>
         </w:rPr>
-        <w:t xml:space="preserve"> </w:t>
-      </w:r>
-      <w:r>
-        <w:rPr>
-          <w:u w:val="single"/>
-        </w:rPr>
-        <w:t>Criterion</w:t>
+        <w:t xml:space="preserve"> Criterion</w:t>
       </w:r>
     </w:p>
     <w:p>
@@ -314,18 +486,91 @@
         <w:t>Er moet minimaal 1 reis vooraf gemaakt worden</w:t>
       </w:r>
     </w:p>
+    <w:p/>
+    <w:p>
+      <w:r>
+        <w:rPr>
+          <w:u w:val="single"/>
+        </w:rPr>
+        <w:t>Gherkin:</w:t>
+      </w:r>
+    </w:p>
+    <w:p>
+      <w:pPr>
+        <w:pStyle w:val="ListParagraph"/>
+        <w:numPr>
+          <w:ilvl w:val="0"/>
+          <w:numId w:val="22"/>
+        </w:numPr>
+      </w:pPr>
+      <w:r>
+        <w:t>Given er bestaat minstens 1 reis</w:t>
+      </w:r>
+    </w:p>
+    <w:p>
+      <w:pPr>
+        <w:pStyle w:val="ListParagraph"/>
+        <w:numPr>
+          <w:ilvl w:val="1"/>
+          <w:numId w:val="22"/>
+        </w:numPr>
+      </w:pPr>
+      <w:r>
+        <w:t>When de baliwerker een trein met een type locomotief en wagons koppelt</w:t>
+      </w:r>
+    </w:p>
+    <w:p>
+      <w:pPr>
+        <w:pStyle w:val="ListParagraph"/>
+        <w:numPr>
+          <w:ilvl w:val="2"/>
+          <w:numId w:val="22"/>
+        </w:numPr>
+      </w:pPr>
+      <w:r>
+        <w:t>Then is de trein gekoppelt aan de reis</w:t>
+      </w:r>
+    </w:p>
+    <w:p>
+      <w:pPr>
+        <w:pStyle w:val="ListParagraph"/>
+        <w:numPr>
+          <w:ilvl w:val="1"/>
+          <w:numId w:val="22"/>
+        </w:numPr>
+      </w:pPr>
+      <w:r>
+        <w:t>When de baliwerker een ongeldige type locomotief ingeeft</w:t>
+      </w:r>
+    </w:p>
+    <w:p>
+      <w:pPr>
+        <w:pStyle w:val="ListParagraph"/>
+        <w:numPr>
+          <w:ilvl w:val="2"/>
+          <w:numId w:val="22"/>
+        </w:numPr>
+      </w:pPr>
+      <w:r>
+        <w:t>Then wordt de actie geweigerd</w:t>
+      </w:r>
+    </w:p>
+    <w:p>
+      <w:pPr>
+        <w:ind w:left="360"/>
+      </w:pPr>
+    </w:p>
     <w:p>
       <w:r>
         <w:rPr>
           <w:b/>
           <w:bCs/>
         </w:rPr>
-        <w:t>4.</w:t>
-      </w:r>
-    </w:p>
-    <w:p>
-      <w:r>
-        <w:lastRenderedPageBreak/>
+        <w:t>US4:</w:t>
+      </w:r>
+    </w:p>
+    <w:p>
+      <w:r>
         <w:t>Als een baliwerker wil ik een ticket kunnen verkopen aan een passagier waar hij zijn reis, zijn wagon en zijn klasse kan kiezen zodat hij afgedrukt kan worden op de boarding lijst van een reis</w:t>
       </w:r>
     </w:p>
@@ -340,13 +585,7 @@
         <w:rPr>
           <w:u w:val="single"/>
         </w:rPr>
-        <w:t xml:space="preserve"> </w:t>
-      </w:r>
-      <w:r>
-        <w:rPr>
-          <w:u w:val="single"/>
-        </w:rPr>
-        <w:t>Criterion</w:t>
+        <w:t xml:space="preserve"> Criterion</w:t>
       </w:r>
     </w:p>
     <w:p>
@@ -412,6 +651,75 @@
         <w:t>Bij elke reis hoort er een maximale aantal plaatsen, dat wordt bepaalt door de type locomotief. Bij een volle trein wordt het verkopen van een ticket voor deze reis geweigerd</w:t>
       </w:r>
     </w:p>
+    <w:p>
+      <w:r>
+        <w:rPr>
+          <w:u w:val="single"/>
+        </w:rPr>
+        <w:t>Gherkin:</w:t>
+      </w:r>
+    </w:p>
+    <w:p>
+      <w:pPr>
+        <w:pStyle w:val="ListParagraph"/>
+        <w:numPr>
+          <w:ilvl w:val="0"/>
+          <w:numId w:val="23"/>
+        </w:numPr>
+      </w:pPr>
+      <w:r>
+        <w:t>Given er is minstens 1 passagier geregistreerd</w:t>
+      </w:r>
+    </w:p>
+    <w:p>
+      <w:pPr>
+        <w:pStyle w:val="ListParagraph"/>
+        <w:numPr>
+          <w:ilvl w:val="0"/>
+          <w:numId w:val="23"/>
+        </w:numPr>
+      </w:pPr>
+      <w:r>
+        <w:lastRenderedPageBreak/>
+        <w:t>And er bestaat minstens 1 reis</w:t>
+      </w:r>
+    </w:p>
+    <w:p>
+      <w:pPr>
+        <w:pStyle w:val="ListParagraph"/>
+        <w:numPr>
+          <w:ilvl w:val="1"/>
+          <w:numId w:val="23"/>
+        </w:numPr>
+      </w:pPr>
+      <w:r>
+        <w:t>When de baliwerker een reis, wagon en klasse kiest</w:t>
+      </w:r>
+    </w:p>
+    <w:p>
+      <w:pPr>
+        <w:pStyle w:val="ListParagraph"/>
+        <w:numPr>
+          <w:ilvl w:val="1"/>
+          <w:numId w:val="23"/>
+        </w:numPr>
+      </w:pPr>
+      <w:r>
+        <w:t>And een passagier kiest om hem een ticket te verkopen</w:t>
+      </w:r>
+    </w:p>
+    <w:p>
+      <w:pPr>
+        <w:pStyle w:val="ListParagraph"/>
+        <w:numPr>
+          <w:ilvl w:val="2"/>
+          <w:numId w:val="23"/>
+        </w:numPr>
+      </w:pPr>
+      <w:r>
+        <w:t>Then wordt het ticket succesvol verkocht</w:t>
+      </w:r>
+    </w:p>
     <w:p/>
     <w:p>
       <w:r>
@@ -419,7 +727,7 @@
           <w:b/>
           <w:bCs/>
         </w:rPr>
-        <w:t>5.</w:t>
+        <w:t>US5:</w:t>
       </w:r>
     </w:p>
     <w:p>
@@ -512,7 +820,70 @@
     <w:p/>
     <w:p>
       <w:r>
-        <w:t xml:space="preserve"> </w:t>
+        <w:rPr>
+          <w:u w:val="single"/>
+        </w:rPr>
+        <w:t>Gherkin:</w:t>
+      </w:r>
+    </w:p>
+    <w:p>
+      <w:pPr>
+        <w:pStyle w:val="ListParagraph"/>
+        <w:numPr>
+          <w:ilvl w:val="0"/>
+          <w:numId w:val="24"/>
+        </w:numPr>
+      </w:pPr>
+      <w:r>
+        <w:t>Given er bestaat minstens 1 geldige reis</w:t>
+      </w:r>
+    </w:p>
+    <w:p>
+      <w:pPr>
+        <w:pStyle w:val="ListParagraph"/>
+        <w:numPr>
+          <w:ilvl w:val="1"/>
+          <w:numId w:val="24"/>
+        </w:numPr>
+      </w:pPr>
+      <w:r>
+        <w:t>When de baliwerker de boardinglijst afdrukt</w:t>
+      </w:r>
+    </w:p>
+    <w:p>
+      <w:pPr>
+        <w:pStyle w:val="ListParagraph"/>
+        <w:numPr>
+          <w:ilvl w:val="2"/>
+          <w:numId w:val="24"/>
+        </w:numPr>
+      </w:pPr>
+      <w:r>
+        <w:t>Then wordt een tekstbestand aangemaakt</w:t>
+      </w:r>
+    </w:p>
+    <w:p>
+      <w:pPr>
+        <w:pStyle w:val="ListParagraph"/>
+        <w:numPr>
+          <w:ilvl w:val="2"/>
+          <w:numId w:val="24"/>
+        </w:numPr>
+      </w:pPr>
+      <w:r>
+        <w:t>And de bestandsnaam bevat het vertrekpunt, aankomstpunt en vertrektuur</w:t>
+      </w:r>
+    </w:p>
+    <w:p>
+      <w:pPr>
+        <w:pStyle w:val="ListParagraph"/>
+        <w:numPr>
+          <w:ilvl w:val="2"/>
+          <w:numId w:val="24"/>
+        </w:numPr>
+      </w:pPr>
+      <w:r>
+        <w:t xml:space="preserve">And elke passagier van het gekoze reis staat er maximaal 1 keer in </w:t>
       </w:r>
     </w:p>
     <w:sectPr>
@@ -641,6 +1012,119 @@
     </w:lvl>
   </w:abstractNum>
   <w:abstractNum w:abstractNumId="1" w15:restartNumberingAfterBreak="0">
+    <w:nsid w:val="07434781"/>
+    <w:multiLevelType w:val="hybridMultilevel"/>
+    <w:tmpl w:val="D81EB80A"/>
+    <w:lvl w:ilvl="0" w:tplc="08130001">
+      <w:start w:val="1"/>
+      <w:numFmt w:val="bullet"/>
+      <w:lvlText w:val=""/>
+      <w:lvlJc w:val="left"/>
+      <w:pPr>
+        <w:ind w:left="720" w:hanging="360"/>
+      </w:pPr>
+      <w:rPr>
+        <w:rFonts w:ascii="Symbol" w:hAnsi="Symbol" w:hint="default"/>
+      </w:rPr>
+    </w:lvl>
+    <w:lvl w:ilvl="1" w:tplc="08130003">
+      <w:start w:val="1"/>
+      <w:numFmt w:val="bullet"/>
+      <w:lvlText w:val="o"/>
+      <w:lvlJc w:val="left"/>
+      <w:pPr>
+        <w:ind w:left="1440" w:hanging="360"/>
+      </w:pPr>
+      <w:rPr>
+        <w:rFonts w:ascii="Courier New" w:hAnsi="Courier New" w:cs="Courier New" w:hint="default"/>
+      </w:rPr>
+    </w:lvl>
+    <w:lvl w:ilvl="2" w:tplc="08130005">
+      <w:start w:val="1"/>
+      <w:numFmt w:val="bullet"/>
+      <w:lvlText w:val=""/>
+      <w:lvlJc w:val="left"/>
+      <w:pPr>
+        <w:ind w:left="2160" w:hanging="360"/>
+      </w:pPr>
+      <w:rPr>
+        <w:rFonts w:ascii="Wingdings" w:hAnsi="Wingdings" w:hint="default"/>
+      </w:rPr>
+    </w:lvl>
+    <w:lvl w:ilvl="3" w:tplc="08130001" w:tentative="1">
+      <w:start w:val="1"/>
+      <w:numFmt w:val="bullet"/>
+      <w:lvlText w:val=""/>
+      <w:lvlJc w:val="left"/>
+      <w:pPr>
+        <w:ind w:left="2880" w:hanging="360"/>
+      </w:pPr>
+      <w:rPr>
+        <w:rFonts w:ascii="Symbol" w:hAnsi="Symbol" w:hint="default"/>
+      </w:rPr>
+    </w:lvl>
+    <w:lvl w:ilvl="4" w:tplc="08130003" w:tentative="1">
+      <w:start w:val="1"/>
+      <w:numFmt w:val="bullet"/>
+      <w:lvlText w:val="o"/>
+      <w:lvlJc w:val="left"/>
+      <w:pPr>
+        <w:ind w:left="3600" w:hanging="360"/>
+      </w:pPr>
+      <w:rPr>
+        <w:rFonts w:ascii="Courier New" w:hAnsi="Courier New" w:cs="Courier New" w:hint="default"/>
+      </w:rPr>
+    </w:lvl>
+    <w:lvl w:ilvl="5" w:tplc="08130005" w:tentative="1">
+      <w:start w:val="1"/>
+      <w:numFmt w:val="bullet"/>
+      <w:lvlText w:val=""/>
+      <w:lvlJc w:val="left"/>
+      <w:pPr>
+        <w:ind w:left="4320" w:hanging="360"/>
+      </w:pPr>
+      <w:rPr>
+        <w:rFonts w:ascii="Wingdings" w:hAnsi="Wingdings" w:hint="default"/>
+      </w:rPr>
+    </w:lvl>
+    <w:lvl w:ilvl="6" w:tplc="08130001" w:tentative="1">
+      <w:start w:val="1"/>
+      <w:numFmt w:val="bullet"/>
+      <w:lvlText w:val=""/>
+      <w:lvlJc w:val="left"/>
+      <w:pPr>
+        <w:ind w:left="5040" w:hanging="360"/>
+      </w:pPr>
+      <w:rPr>
+        <w:rFonts w:ascii="Symbol" w:hAnsi="Symbol" w:hint="default"/>
+      </w:rPr>
+    </w:lvl>
+    <w:lvl w:ilvl="7" w:tplc="08130003" w:tentative="1">
+      <w:start w:val="1"/>
+      <w:numFmt w:val="bullet"/>
+      <w:lvlText w:val="o"/>
+      <w:lvlJc w:val="left"/>
+      <w:pPr>
+        <w:ind w:left="5760" w:hanging="360"/>
+      </w:pPr>
+      <w:rPr>
+        <w:rFonts w:ascii="Courier New" w:hAnsi="Courier New" w:cs="Courier New" w:hint="default"/>
+      </w:rPr>
+    </w:lvl>
+    <w:lvl w:ilvl="8" w:tplc="08130005" w:tentative="1">
+      <w:start w:val="1"/>
+      <w:numFmt w:val="bullet"/>
+      <w:lvlText w:val=""/>
+      <w:lvlJc w:val="left"/>
+      <w:pPr>
+        <w:ind w:left="6480" w:hanging="360"/>
+      </w:pPr>
+      <w:rPr>
+        <w:rFonts w:ascii="Wingdings" w:hAnsi="Wingdings" w:hint="default"/>
+      </w:rPr>
+    </w:lvl>
+  </w:abstractNum>
+  <w:abstractNum w:abstractNumId="2" w15:restartNumberingAfterBreak="0">
     <w:nsid w:val="09134FE9"/>
     <w:multiLevelType w:val="hybridMultilevel"/>
     <w:tmpl w:val="B14E8032"/>
@@ -753,7 +1237,7 @@
       </w:rPr>
     </w:lvl>
   </w:abstractNum>
-  <w:abstractNum w:abstractNumId="2" w15:restartNumberingAfterBreak="0">
+  <w:abstractNum w:abstractNumId="3" w15:restartNumberingAfterBreak="0">
     <w:nsid w:val="0E771B23"/>
     <w:multiLevelType w:val="hybridMultilevel"/>
     <w:tmpl w:val="79148160"/>
@@ -866,7 +1350,120 @@
       </w:rPr>
     </w:lvl>
   </w:abstractNum>
-  <w:abstractNum w:abstractNumId="3" w15:restartNumberingAfterBreak="0">
+  <w:abstractNum w:abstractNumId="4" w15:restartNumberingAfterBreak="0">
+    <w:nsid w:val="16A56FF0"/>
+    <w:multiLevelType w:val="hybridMultilevel"/>
+    <w:tmpl w:val="3DA2D796"/>
+    <w:lvl w:ilvl="0" w:tplc="08130001">
+      <w:start w:val="1"/>
+      <w:numFmt w:val="bullet"/>
+      <w:lvlText w:val=""/>
+      <w:lvlJc w:val="left"/>
+      <w:pPr>
+        <w:ind w:left="720" w:hanging="360"/>
+      </w:pPr>
+      <w:rPr>
+        <w:rFonts w:ascii="Symbol" w:hAnsi="Symbol" w:hint="default"/>
+      </w:rPr>
+    </w:lvl>
+    <w:lvl w:ilvl="1" w:tplc="08130003">
+      <w:start w:val="1"/>
+      <w:numFmt w:val="bullet"/>
+      <w:lvlText w:val="o"/>
+      <w:lvlJc w:val="left"/>
+      <w:pPr>
+        <w:ind w:left="1440" w:hanging="360"/>
+      </w:pPr>
+      <w:rPr>
+        <w:rFonts w:ascii="Courier New" w:hAnsi="Courier New" w:cs="Courier New" w:hint="default"/>
+      </w:rPr>
+    </w:lvl>
+    <w:lvl w:ilvl="2" w:tplc="08130005">
+      <w:start w:val="1"/>
+      <w:numFmt w:val="bullet"/>
+      <w:lvlText w:val=""/>
+      <w:lvlJc w:val="left"/>
+      <w:pPr>
+        <w:ind w:left="2160" w:hanging="360"/>
+      </w:pPr>
+      <w:rPr>
+        <w:rFonts w:ascii="Wingdings" w:hAnsi="Wingdings" w:hint="default"/>
+      </w:rPr>
+    </w:lvl>
+    <w:lvl w:ilvl="3" w:tplc="08130001">
+      <w:start w:val="1"/>
+      <w:numFmt w:val="bullet"/>
+      <w:lvlText w:val=""/>
+      <w:lvlJc w:val="left"/>
+      <w:pPr>
+        <w:ind w:left="2880" w:hanging="360"/>
+      </w:pPr>
+      <w:rPr>
+        <w:rFonts w:ascii="Symbol" w:hAnsi="Symbol" w:hint="default"/>
+      </w:rPr>
+    </w:lvl>
+    <w:lvl w:ilvl="4" w:tplc="08130003">
+      <w:start w:val="1"/>
+      <w:numFmt w:val="bullet"/>
+      <w:lvlText w:val="o"/>
+      <w:lvlJc w:val="left"/>
+      <w:pPr>
+        <w:ind w:left="3600" w:hanging="360"/>
+      </w:pPr>
+      <w:rPr>
+        <w:rFonts w:ascii="Courier New" w:hAnsi="Courier New" w:cs="Courier New" w:hint="default"/>
+      </w:rPr>
+    </w:lvl>
+    <w:lvl w:ilvl="5" w:tplc="08130005" w:tentative="1">
+      <w:start w:val="1"/>
+      <w:numFmt w:val="bullet"/>
+      <w:lvlText w:val=""/>
+      <w:lvlJc w:val="left"/>
+      <w:pPr>
+        <w:ind w:left="4320" w:hanging="360"/>
+      </w:pPr>
+      <w:rPr>
+        <w:rFonts w:ascii="Wingdings" w:hAnsi="Wingdings" w:hint="default"/>
+      </w:rPr>
+    </w:lvl>
+    <w:lvl w:ilvl="6" w:tplc="08130001" w:tentative="1">
+      <w:start w:val="1"/>
+      <w:numFmt w:val="bullet"/>
+      <w:lvlText w:val=""/>
+      <w:lvlJc w:val="left"/>
+      <w:pPr>
+        <w:ind w:left="5040" w:hanging="360"/>
+      </w:pPr>
+      <w:rPr>
+        <w:rFonts w:ascii="Symbol" w:hAnsi="Symbol" w:hint="default"/>
+      </w:rPr>
+    </w:lvl>
+    <w:lvl w:ilvl="7" w:tplc="08130003" w:tentative="1">
+      <w:start w:val="1"/>
+      <w:numFmt w:val="bullet"/>
+      <w:lvlText w:val="o"/>
+      <w:lvlJc w:val="left"/>
+      <w:pPr>
+        <w:ind w:left="5760" w:hanging="360"/>
+      </w:pPr>
+      <w:rPr>
+        <w:rFonts w:ascii="Courier New" w:hAnsi="Courier New" w:cs="Courier New" w:hint="default"/>
+      </w:rPr>
+    </w:lvl>
+    <w:lvl w:ilvl="8" w:tplc="08130005" w:tentative="1">
+      <w:start w:val="1"/>
+      <w:numFmt w:val="bullet"/>
+      <w:lvlText w:val=""/>
+      <w:lvlJc w:val="left"/>
+      <w:pPr>
+        <w:ind w:left="6480" w:hanging="360"/>
+      </w:pPr>
+      <w:rPr>
+        <w:rFonts w:ascii="Wingdings" w:hAnsi="Wingdings" w:hint="default"/>
+      </w:rPr>
+    </w:lvl>
+  </w:abstractNum>
+  <w:abstractNum w:abstractNumId="5" w15:restartNumberingAfterBreak="0">
     <w:nsid w:val="20C446BF"/>
     <w:multiLevelType w:val="hybridMultilevel"/>
     <w:tmpl w:val="B6D6C464"/>
@@ -979,7 +1576,7 @@
       </w:rPr>
     </w:lvl>
   </w:abstractNum>
-  <w:abstractNum w:abstractNumId="4" w15:restartNumberingAfterBreak="0">
+  <w:abstractNum w:abstractNumId="6" w15:restartNumberingAfterBreak="0">
     <w:nsid w:val="24E05958"/>
     <w:multiLevelType w:val="hybridMultilevel"/>
     <w:tmpl w:val="86C6CB4A"/>
@@ -1092,7 +1689,120 @@
       </w:rPr>
     </w:lvl>
   </w:abstractNum>
-  <w:abstractNum w:abstractNumId="5" w15:restartNumberingAfterBreak="0">
+  <w:abstractNum w:abstractNumId="7" w15:restartNumberingAfterBreak="0">
+    <w:nsid w:val="26BA6FDB"/>
+    <w:multiLevelType w:val="hybridMultilevel"/>
+    <w:tmpl w:val="FAE0F450"/>
+    <w:lvl w:ilvl="0" w:tplc="08130001">
+      <w:start w:val="1"/>
+      <w:numFmt w:val="bullet"/>
+      <w:lvlText w:val=""/>
+      <w:lvlJc w:val="left"/>
+      <w:pPr>
+        <w:ind w:left="720" w:hanging="360"/>
+      </w:pPr>
+      <w:rPr>
+        <w:rFonts w:ascii="Symbol" w:hAnsi="Symbol" w:hint="default"/>
+      </w:rPr>
+    </w:lvl>
+    <w:lvl w:ilvl="1" w:tplc="08130003">
+      <w:start w:val="1"/>
+      <w:numFmt w:val="bullet"/>
+      <w:lvlText w:val="o"/>
+      <w:lvlJc w:val="left"/>
+      <w:pPr>
+        <w:ind w:left="1440" w:hanging="360"/>
+      </w:pPr>
+      <w:rPr>
+        <w:rFonts w:ascii="Courier New" w:hAnsi="Courier New" w:cs="Courier New" w:hint="default"/>
+      </w:rPr>
+    </w:lvl>
+    <w:lvl w:ilvl="2" w:tplc="08130005">
+      <w:start w:val="1"/>
+      <w:numFmt w:val="bullet"/>
+      <w:lvlText w:val=""/>
+      <w:lvlJc w:val="left"/>
+      <w:pPr>
+        <w:ind w:left="2160" w:hanging="360"/>
+      </w:pPr>
+      <w:rPr>
+        <w:rFonts w:ascii="Wingdings" w:hAnsi="Wingdings" w:hint="default"/>
+      </w:rPr>
+    </w:lvl>
+    <w:lvl w:ilvl="3" w:tplc="08130001" w:tentative="1">
+      <w:start w:val="1"/>
+      <w:numFmt w:val="bullet"/>
+      <w:lvlText w:val=""/>
+      <w:lvlJc w:val="left"/>
+      <w:pPr>
+        <w:ind w:left="2880" w:hanging="360"/>
+      </w:pPr>
+      <w:rPr>
+        <w:rFonts w:ascii="Symbol" w:hAnsi="Symbol" w:hint="default"/>
+      </w:rPr>
+    </w:lvl>
+    <w:lvl w:ilvl="4" w:tplc="08130003" w:tentative="1">
+      <w:start w:val="1"/>
+      <w:numFmt w:val="bullet"/>
+      <w:lvlText w:val="o"/>
+      <w:lvlJc w:val="left"/>
+      <w:pPr>
+        <w:ind w:left="3600" w:hanging="360"/>
+      </w:pPr>
+      <w:rPr>
+        <w:rFonts w:ascii="Courier New" w:hAnsi="Courier New" w:cs="Courier New" w:hint="default"/>
+      </w:rPr>
+    </w:lvl>
+    <w:lvl w:ilvl="5" w:tplc="08130005" w:tentative="1">
+      <w:start w:val="1"/>
+      <w:numFmt w:val="bullet"/>
+      <w:lvlText w:val=""/>
+      <w:lvlJc w:val="left"/>
+      <w:pPr>
+        <w:ind w:left="4320" w:hanging="360"/>
+      </w:pPr>
+      <w:rPr>
+        <w:rFonts w:ascii="Wingdings" w:hAnsi="Wingdings" w:hint="default"/>
+      </w:rPr>
+    </w:lvl>
+    <w:lvl w:ilvl="6" w:tplc="08130001" w:tentative="1">
+      <w:start w:val="1"/>
+      <w:numFmt w:val="bullet"/>
+      <w:lvlText w:val=""/>
+      <w:lvlJc w:val="left"/>
+      <w:pPr>
+        <w:ind w:left="5040" w:hanging="360"/>
+      </w:pPr>
+      <w:rPr>
+        <w:rFonts w:ascii="Symbol" w:hAnsi="Symbol" w:hint="default"/>
+      </w:rPr>
+    </w:lvl>
+    <w:lvl w:ilvl="7" w:tplc="08130003" w:tentative="1">
+      <w:start w:val="1"/>
+      <w:numFmt w:val="bullet"/>
+      <w:lvlText w:val="o"/>
+      <w:lvlJc w:val="left"/>
+      <w:pPr>
+        <w:ind w:left="5760" w:hanging="360"/>
+      </w:pPr>
+      <w:rPr>
+        <w:rFonts w:ascii="Courier New" w:hAnsi="Courier New" w:cs="Courier New" w:hint="default"/>
+      </w:rPr>
+    </w:lvl>
+    <w:lvl w:ilvl="8" w:tplc="08130005" w:tentative="1">
+      <w:start w:val="1"/>
+      <w:numFmt w:val="bullet"/>
+      <w:lvlText w:val=""/>
+      <w:lvlJc w:val="left"/>
+      <w:pPr>
+        <w:ind w:left="6480" w:hanging="360"/>
+      </w:pPr>
+      <w:rPr>
+        <w:rFonts w:ascii="Wingdings" w:hAnsi="Wingdings" w:hint="default"/>
+      </w:rPr>
+    </w:lvl>
+  </w:abstractNum>
+  <w:abstractNum w:abstractNumId="8" w15:restartNumberingAfterBreak="0">
     <w:nsid w:val="2A5E1CDB"/>
     <w:multiLevelType w:val="hybridMultilevel"/>
     <w:tmpl w:val="89921E36"/>
@@ -1205,7 +1915,7 @@
       </w:rPr>
     </w:lvl>
   </w:abstractNum>
-  <w:abstractNum w:abstractNumId="6" w15:restartNumberingAfterBreak="0">
+  <w:abstractNum w:abstractNumId="9" w15:restartNumberingAfterBreak="0">
     <w:nsid w:val="2B272A66"/>
     <w:multiLevelType w:val="hybridMultilevel"/>
     <w:tmpl w:val="9BDE2C52"/>
@@ -1318,7 +2028,7 @@
       </w:rPr>
     </w:lvl>
   </w:abstractNum>
-  <w:abstractNum w:abstractNumId="7" w15:restartNumberingAfterBreak="0">
+  <w:abstractNum w:abstractNumId="10" w15:restartNumberingAfterBreak="0">
     <w:nsid w:val="2C7A7135"/>
     <w:multiLevelType w:val="hybridMultilevel"/>
     <w:tmpl w:val="A9BE8A20"/>
@@ -1431,7 +2141,7 @@
       </w:rPr>
     </w:lvl>
   </w:abstractNum>
-  <w:abstractNum w:abstractNumId="8" w15:restartNumberingAfterBreak="0">
+  <w:abstractNum w:abstractNumId="11" w15:restartNumberingAfterBreak="0">
     <w:nsid w:val="2CD82169"/>
     <w:multiLevelType w:val="hybridMultilevel"/>
     <w:tmpl w:val="D97AA7D2"/>
@@ -1544,7 +2254,7 @@
       </w:rPr>
     </w:lvl>
   </w:abstractNum>
-  <w:abstractNum w:abstractNumId="9" w15:restartNumberingAfterBreak="0">
+  <w:abstractNum w:abstractNumId="12" w15:restartNumberingAfterBreak="0">
     <w:nsid w:val="35861B1E"/>
     <w:multiLevelType w:val="hybridMultilevel"/>
     <w:tmpl w:val="2064E188"/>
@@ -1657,7 +2367,7 @@
       </w:rPr>
     </w:lvl>
   </w:abstractNum>
-  <w:abstractNum w:abstractNumId="10" w15:restartNumberingAfterBreak="0">
+  <w:abstractNum w:abstractNumId="13" w15:restartNumberingAfterBreak="0">
     <w:nsid w:val="39FF2F3C"/>
     <w:multiLevelType w:val="hybridMultilevel"/>
     <w:tmpl w:val="A7C4BB72"/>
@@ -1770,7 +2480,7 @@
       </w:rPr>
     </w:lvl>
   </w:abstractNum>
-  <w:abstractNum w:abstractNumId="11" w15:restartNumberingAfterBreak="0">
+  <w:abstractNum w:abstractNumId="14" w15:restartNumberingAfterBreak="0">
     <w:nsid w:val="3CEE493D"/>
     <w:multiLevelType w:val="hybridMultilevel"/>
     <w:tmpl w:val="CD8AAA9E"/>
@@ -1883,7 +2593,7 @@
       </w:rPr>
     </w:lvl>
   </w:abstractNum>
-  <w:abstractNum w:abstractNumId="12" w15:restartNumberingAfterBreak="0">
+  <w:abstractNum w:abstractNumId="15" w15:restartNumberingAfterBreak="0">
     <w:nsid w:val="56DC02DD"/>
     <w:multiLevelType w:val="hybridMultilevel"/>
     <w:tmpl w:val="228A62F8"/>
@@ -1996,7 +2706,120 @@
       </w:rPr>
     </w:lvl>
   </w:abstractNum>
-  <w:abstractNum w:abstractNumId="13" w15:restartNumberingAfterBreak="0">
+  <w:abstractNum w:abstractNumId="16" w15:restartNumberingAfterBreak="0">
+    <w:nsid w:val="5BDE20BE"/>
+    <w:multiLevelType w:val="hybridMultilevel"/>
+    <w:tmpl w:val="932EE510"/>
+    <w:lvl w:ilvl="0" w:tplc="08130001">
+      <w:start w:val="1"/>
+      <w:numFmt w:val="bullet"/>
+      <w:lvlText w:val=""/>
+      <w:lvlJc w:val="left"/>
+      <w:pPr>
+        <w:ind w:left="720" w:hanging="360"/>
+      </w:pPr>
+      <w:rPr>
+        <w:rFonts w:ascii="Symbol" w:hAnsi="Symbol" w:hint="default"/>
+      </w:rPr>
+    </w:lvl>
+    <w:lvl w:ilvl="1" w:tplc="08130003">
+      <w:start w:val="1"/>
+      <w:numFmt w:val="bullet"/>
+      <w:lvlText w:val="o"/>
+      <w:lvlJc w:val="left"/>
+      <w:pPr>
+        <w:ind w:left="1440" w:hanging="360"/>
+      </w:pPr>
+      <w:rPr>
+        <w:rFonts w:ascii="Courier New" w:hAnsi="Courier New" w:cs="Courier New" w:hint="default"/>
+      </w:rPr>
+    </w:lvl>
+    <w:lvl w:ilvl="2" w:tplc="08130005">
+      <w:start w:val="1"/>
+      <w:numFmt w:val="bullet"/>
+      <w:lvlText w:val=""/>
+      <w:lvlJc w:val="left"/>
+      <w:pPr>
+        <w:ind w:left="2160" w:hanging="360"/>
+      </w:pPr>
+      <w:rPr>
+        <w:rFonts w:ascii="Wingdings" w:hAnsi="Wingdings" w:hint="default"/>
+      </w:rPr>
+    </w:lvl>
+    <w:lvl w:ilvl="3" w:tplc="08130001" w:tentative="1">
+      <w:start w:val="1"/>
+      <w:numFmt w:val="bullet"/>
+      <w:lvlText w:val=""/>
+      <w:lvlJc w:val="left"/>
+      <w:pPr>
+        <w:ind w:left="2880" w:hanging="360"/>
+      </w:pPr>
+      <w:rPr>
+        <w:rFonts w:ascii="Symbol" w:hAnsi="Symbol" w:hint="default"/>
+      </w:rPr>
+    </w:lvl>
+    <w:lvl w:ilvl="4" w:tplc="08130003" w:tentative="1">
+      <w:start w:val="1"/>
+      <w:numFmt w:val="bullet"/>
+      <w:lvlText w:val="o"/>
+      <w:lvlJc w:val="left"/>
+      <w:pPr>
+        <w:ind w:left="3600" w:hanging="360"/>
+      </w:pPr>
+      <w:rPr>
+        <w:rFonts w:ascii="Courier New" w:hAnsi="Courier New" w:cs="Courier New" w:hint="default"/>
+      </w:rPr>
+    </w:lvl>
+    <w:lvl w:ilvl="5" w:tplc="08130005" w:tentative="1">
+      <w:start w:val="1"/>
+      <w:numFmt w:val="bullet"/>
+      <w:lvlText w:val=""/>
+      <w:lvlJc w:val="left"/>
+      <w:pPr>
+        <w:ind w:left="4320" w:hanging="360"/>
+      </w:pPr>
+      <w:rPr>
+        <w:rFonts w:ascii="Wingdings" w:hAnsi="Wingdings" w:hint="default"/>
+      </w:rPr>
+    </w:lvl>
+    <w:lvl w:ilvl="6" w:tplc="08130001" w:tentative="1">
+      <w:start w:val="1"/>
+      <w:numFmt w:val="bullet"/>
+      <w:lvlText w:val=""/>
+      <w:lvlJc w:val="left"/>
+      <w:pPr>
+        <w:ind w:left="5040" w:hanging="360"/>
+      </w:pPr>
+      <w:rPr>
+        <w:rFonts w:ascii="Symbol" w:hAnsi="Symbol" w:hint="default"/>
+      </w:rPr>
+    </w:lvl>
+    <w:lvl w:ilvl="7" w:tplc="08130003" w:tentative="1">
+      <w:start w:val="1"/>
+      <w:numFmt w:val="bullet"/>
+      <w:lvlText w:val="o"/>
+      <w:lvlJc w:val="left"/>
+      <w:pPr>
+        <w:ind w:left="5760" w:hanging="360"/>
+      </w:pPr>
+      <w:rPr>
+        <w:rFonts w:ascii="Courier New" w:hAnsi="Courier New" w:cs="Courier New" w:hint="default"/>
+      </w:rPr>
+    </w:lvl>
+    <w:lvl w:ilvl="8" w:tplc="08130005" w:tentative="1">
+      <w:start w:val="1"/>
+      <w:numFmt w:val="bullet"/>
+      <w:lvlText w:val=""/>
+      <w:lvlJc w:val="left"/>
+      <w:pPr>
+        <w:ind w:left="6480" w:hanging="360"/>
+      </w:pPr>
+      <w:rPr>
+        <w:rFonts w:ascii="Wingdings" w:hAnsi="Wingdings" w:hint="default"/>
+      </w:rPr>
+    </w:lvl>
+  </w:abstractNum>
+  <w:abstractNum w:abstractNumId="17" w15:restartNumberingAfterBreak="0">
     <w:nsid w:val="602A66A7"/>
     <w:multiLevelType w:val="hybridMultilevel"/>
     <w:tmpl w:val="E356E8E8"/>
@@ -2109,7 +2932,7 @@
       </w:rPr>
     </w:lvl>
   </w:abstractNum>
-  <w:abstractNum w:abstractNumId="14" w15:restartNumberingAfterBreak="0">
+  <w:abstractNum w:abstractNumId="18" w15:restartNumberingAfterBreak="0">
     <w:nsid w:val="641B2594"/>
     <w:multiLevelType w:val="hybridMultilevel"/>
     <w:tmpl w:val="9CDC3FB8"/>
@@ -2222,7 +3045,7 @@
       </w:rPr>
     </w:lvl>
   </w:abstractNum>
-  <w:abstractNum w:abstractNumId="15" w15:restartNumberingAfterBreak="0">
+  <w:abstractNum w:abstractNumId="19" w15:restartNumberingAfterBreak="0">
     <w:nsid w:val="66CD2685"/>
     <w:multiLevelType w:val="hybridMultilevel"/>
     <w:tmpl w:val="2FAADB0C"/>
@@ -2335,7 +3158,7 @@
       </w:rPr>
     </w:lvl>
   </w:abstractNum>
-  <w:abstractNum w:abstractNumId="16" w15:restartNumberingAfterBreak="0">
+  <w:abstractNum w:abstractNumId="20" w15:restartNumberingAfterBreak="0">
     <w:nsid w:val="79266E38"/>
     <w:multiLevelType w:val="hybridMultilevel"/>
     <w:tmpl w:val="3C00348A"/>
@@ -2448,7 +3271,7 @@
       </w:rPr>
     </w:lvl>
   </w:abstractNum>
-  <w:abstractNum w:abstractNumId="17" w15:restartNumberingAfterBreak="0">
+  <w:abstractNum w:abstractNumId="21" w15:restartNumberingAfterBreak="0">
     <w:nsid w:val="7C5768D1"/>
     <w:multiLevelType w:val="hybridMultilevel"/>
     <w:tmpl w:val="C5780942"/>
@@ -2561,7 +3384,7 @@
       </w:rPr>
     </w:lvl>
   </w:abstractNum>
-  <w:abstractNum w:abstractNumId="18" w15:restartNumberingAfterBreak="0">
+  <w:abstractNum w:abstractNumId="22" w15:restartNumberingAfterBreak="0">
     <w:nsid w:val="7E8767AA"/>
     <w:multiLevelType w:val="hybridMultilevel"/>
     <w:tmpl w:val="5FB649BC"/>
@@ -2674,61 +3497,189 @@
       </w:rPr>
     </w:lvl>
   </w:abstractNum>
+  <w:abstractNum w:abstractNumId="23" w15:restartNumberingAfterBreak="0">
+    <w:nsid w:val="7F967813"/>
+    <w:multiLevelType w:val="hybridMultilevel"/>
+    <w:tmpl w:val="4BD6B82C"/>
+    <w:lvl w:ilvl="0" w:tplc="08130001">
+      <w:start w:val="1"/>
+      <w:numFmt w:val="bullet"/>
+      <w:lvlText w:val=""/>
+      <w:lvlJc w:val="left"/>
+      <w:pPr>
+        <w:ind w:left="720" w:hanging="360"/>
+      </w:pPr>
+      <w:rPr>
+        <w:rFonts w:ascii="Symbol" w:hAnsi="Symbol" w:hint="default"/>
+      </w:rPr>
+    </w:lvl>
+    <w:lvl w:ilvl="1" w:tplc="08130003" w:tentative="1">
+      <w:start w:val="1"/>
+      <w:numFmt w:val="bullet"/>
+      <w:lvlText w:val="o"/>
+      <w:lvlJc w:val="left"/>
+      <w:pPr>
+        <w:ind w:left="1440" w:hanging="360"/>
+      </w:pPr>
+      <w:rPr>
+        <w:rFonts w:ascii="Courier New" w:hAnsi="Courier New" w:cs="Courier New" w:hint="default"/>
+      </w:rPr>
+    </w:lvl>
+    <w:lvl w:ilvl="2" w:tplc="08130005" w:tentative="1">
+      <w:start w:val="1"/>
+      <w:numFmt w:val="bullet"/>
+      <w:lvlText w:val=""/>
+      <w:lvlJc w:val="left"/>
+      <w:pPr>
+        <w:ind w:left="2160" w:hanging="360"/>
+      </w:pPr>
+      <w:rPr>
+        <w:rFonts w:ascii="Wingdings" w:hAnsi="Wingdings" w:hint="default"/>
+      </w:rPr>
+    </w:lvl>
+    <w:lvl w:ilvl="3" w:tplc="08130001" w:tentative="1">
+      <w:start w:val="1"/>
+      <w:numFmt w:val="bullet"/>
+      <w:lvlText w:val=""/>
+      <w:lvlJc w:val="left"/>
+      <w:pPr>
+        <w:ind w:left="2880" w:hanging="360"/>
+      </w:pPr>
+      <w:rPr>
+        <w:rFonts w:ascii="Symbol" w:hAnsi="Symbol" w:hint="default"/>
+      </w:rPr>
+    </w:lvl>
+    <w:lvl w:ilvl="4" w:tplc="08130003" w:tentative="1">
+      <w:start w:val="1"/>
+      <w:numFmt w:val="bullet"/>
+      <w:lvlText w:val="o"/>
+      <w:lvlJc w:val="left"/>
+      <w:pPr>
+        <w:ind w:left="3600" w:hanging="360"/>
+      </w:pPr>
+      <w:rPr>
+        <w:rFonts w:ascii="Courier New" w:hAnsi="Courier New" w:cs="Courier New" w:hint="default"/>
+      </w:rPr>
+    </w:lvl>
+    <w:lvl w:ilvl="5" w:tplc="08130005" w:tentative="1">
+      <w:start w:val="1"/>
+      <w:numFmt w:val="bullet"/>
+      <w:lvlText w:val=""/>
+      <w:lvlJc w:val="left"/>
+      <w:pPr>
+        <w:ind w:left="4320" w:hanging="360"/>
+      </w:pPr>
+      <w:rPr>
+        <w:rFonts w:ascii="Wingdings" w:hAnsi="Wingdings" w:hint="default"/>
+      </w:rPr>
+    </w:lvl>
+    <w:lvl w:ilvl="6" w:tplc="08130001" w:tentative="1">
+      <w:start w:val="1"/>
+      <w:numFmt w:val="bullet"/>
+      <w:lvlText w:val=""/>
+      <w:lvlJc w:val="left"/>
+      <w:pPr>
+        <w:ind w:left="5040" w:hanging="360"/>
+      </w:pPr>
+      <w:rPr>
+        <w:rFonts w:ascii="Symbol" w:hAnsi="Symbol" w:hint="default"/>
+      </w:rPr>
+    </w:lvl>
+    <w:lvl w:ilvl="7" w:tplc="08130003" w:tentative="1">
+      <w:start w:val="1"/>
+      <w:numFmt w:val="bullet"/>
+      <w:lvlText w:val="o"/>
+      <w:lvlJc w:val="left"/>
+      <w:pPr>
+        <w:ind w:left="5760" w:hanging="360"/>
+      </w:pPr>
+      <w:rPr>
+        <w:rFonts w:ascii="Courier New" w:hAnsi="Courier New" w:cs="Courier New" w:hint="default"/>
+      </w:rPr>
+    </w:lvl>
+    <w:lvl w:ilvl="8" w:tplc="08130005" w:tentative="1">
+      <w:start w:val="1"/>
+      <w:numFmt w:val="bullet"/>
+      <w:lvlText w:val=""/>
+      <w:lvlJc w:val="left"/>
+      <w:pPr>
+        <w:ind w:left="6480" w:hanging="360"/>
+      </w:pPr>
+      <w:rPr>
+        <w:rFonts w:ascii="Wingdings" w:hAnsi="Wingdings" w:hint="default"/>
+      </w:rPr>
+    </w:lvl>
+  </w:abstractNum>
   <w:num w:numId="1" w16cid:durableId="1474524467">
-    <w:abstractNumId w:val="1"/>
+    <w:abstractNumId w:val="2"/>
   </w:num>
   <w:num w:numId="2" w16cid:durableId="1962417875">
-    <w:abstractNumId w:val="8"/>
+    <w:abstractNumId w:val="11"/>
   </w:num>
   <w:num w:numId="3" w16cid:durableId="510686002">
-    <w:abstractNumId w:val="2"/>
+    <w:abstractNumId w:val="3"/>
   </w:num>
   <w:num w:numId="4" w16cid:durableId="1160851170">
+    <w:abstractNumId w:val="17"/>
+  </w:num>
+  <w:num w:numId="5" w16cid:durableId="472260937">
+    <w:abstractNumId w:val="9"/>
+  </w:num>
+  <w:num w:numId="6" w16cid:durableId="587613717">
+    <w:abstractNumId w:val="15"/>
+  </w:num>
+  <w:num w:numId="7" w16cid:durableId="1167015955">
+    <w:abstractNumId w:val="19"/>
+  </w:num>
+  <w:num w:numId="8" w16cid:durableId="179319120">
+    <w:abstractNumId w:val="21"/>
+  </w:num>
+  <w:num w:numId="9" w16cid:durableId="1775320516">
     <w:abstractNumId w:val="13"/>
   </w:num>
-  <w:num w:numId="5" w16cid:durableId="472260937">
+  <w:num w:numId="10" w16cid:durableId="1102840799">
+    <w:abstractNumId w:val="12"/>
+  </w:num>
+  <w:num w:numId="11" w16cid:durableId="815490051">
+    <w:abstractNumId w:val="5"/>
+  </w:num>
+  <w:num w:numId="12" w16cid:durableId="2011640841">
+    <w:abstractNumId w:val="22"/>
+  </w:num>
+  <w:num w:numId="13" w16cid:durableId="1128354933">
+    <w:abstractNumId w:val="18"/>
+  </w:num>
+  <w:num w:numId="14" w16cid:durableId="2071881745">
     <w:abstractNumId w:val="6"/>
   </w:num>
-  <w:num w:numId="6" w16cid:durableId="587613717">
-    <w:abstractNumId w:val="12"/>
-  </w:num>
-  <w:num w:numId="7" w16cid:durableId="1167015955">
-    <w:abstractNumId w:val="15"/>
-  </w:num>
-  <w:num w:numId="8" w16cid:durableId="179319120">
-    <w:abstractNumId w:val="17"/>
-  </w:num>
-  <w:num w:numId="9" w16cid:durableId="1775320516">
-    <w:abstractNumId w:val="10"/>
-  </w:num>
-  <w:num w:numId="10" w16cid:durableId="1102840799">
-    <w:abstractNumId w:val="9"/>
-  </w:num>
-  <w:num w:numId="11" w16cid:durableId="815490051">
-    <w:abstractNumId w:val="3"/>
-  </w:num>
-  <w:num w:numId="12" w16cid:durableId="2011640841">
-    <w:abstractNumId w:val="18"/>
-  </w:num>
-  <w:num w:numId="13" w16cid:durableId="1128354933">
+  <w:num w:numId="15" w16cid:durableId="318271987">
     <w:abstractNumId w:val="14"/>
-  </w:num>
-  <w:num w:numId="14" w16cid:durableId="2071881745">
-    <w:abstractNumId w:val="4"/>
-  </w:num>
-  <w:num w:numId="15" w16cid:durableId="318271987">
-    <w:abstractNumId w:val="11"/>
   </w:num>
   <w:num w:numId="16" w16cid:durableId="1747268510">
     <w:abstractNumId w:val="0"/>
   </w:num>
   <w:num w:numId="17" w16cid:durableId="789670836">
+    <w:abstractNumId w:val="10"/>
+  </w:num>
+  <w:num w:numId="18" w16cid:durableId="1807576842">
+    <w:abstractNumId w:val="8"/>
+  </w:num>
+  <w:num w:numId="19" w16cid:durableId="1651981472">
+    <w:abstractNumId w:val="20"/>
+  </w:num>
+  <w:num w:numId="20" w16cid:durableId="714697087">
+    <w:abstractNumId w:val="23"/>
+  </w:num>
+  <w:num w:numId="21" w16cid:durableId="470561912">
+    <w:abstractNumId w:val="4"/>
+  </w:num>
+  <w:num w:numId="22" w16cid:durableId="1041132375">
     <w:abstractNumId w:val="7"/>
   </w:num>
-  <w:num w:numId="18" w16cid:durableId="1807576842">
-    <w:abstractNumId w:val="5"/>
+  <w:num w:numId="23" w16cid:durableId="165484071">
+    <w:abstractNumId w:val="1"/>
   </w:num>
-  <w:num w:numId="19" w16cid:durableId="1651981472">
+  <w:num w:numId="24" w16cid:durableId="1315835005">
     <w:abstractNumId w:val="16"/>
   </w:num>
 </w:numbering>
@@ -3134,6 +4085,7 @@
   <w:style w:type="paragraph" w:default="1" w:styleId="Normal">
     <w:name w:val="Normal"/>
     <w:qFormat/>
+    <w:rsid w:val="00963425"/>
   </w:style>
   <w:style w:type="paragraph" w:styleId="Heading1">
     <w:name w:val="heading 1"/>

</xml_diff>

<commit_message>
Laatste commit and push
</commit_message>
<xml_diff>
--- a/User_Stories_examen_programmingadvance_Euromoon_Lilian_Levano.docx
+++ b/User_Stories_examen_programmingadvance_Euromoon_Lilian_Levano.docx
@@ -153,7 +153,10 @@
         </w:numPr>
       </w:pPr>
       <w:r>
-        <w:t>Given de baliwerker wil een passagier werken</w:t>
+        <w:t xml:space="preserve">Given de baliwerker wil een passagier </w:t>
+      </w:r>
+      <w:r>
+        <w:t>registreren</w:t>
       </w:r>
     </w:p>
     <w:p>
@@ -328,7 +331,10 @@
         </w:numPr>
       </w:pPr>
       <w:r>
-        <w:t>When hij een vertrekpunt, aankomstpunt, vetrek</w:t>
+        <w:t xml:space="preserve">When hij een vertrekpunt, aankomstpunt, </w:t>
+      </w:r>
+      <w:r>
+        <w:t>vertrek</w:t>
       </w:r>
       <w:r>
         <w:rPr>
@@ -370,7 +376,19 @@
         <w:rPr>
           <w:lang w:val="fr-FR"/>
         </w:rPr>
-        <w:t>And elk personeelslid heeft minstens 1 certificaat gekregen</w:t>
+        <w:t xml:space="preserve">And elk personeelslid heeft minstens 1 </w:t>
+      </w:r>
+      <w:r>
+        <w:rPr>
+          <w:lang w:val="fr-FR"/>
+        </w:rPr>
+        <w:t>certificatie</w:t>
+      </w:r>
+      <w:r>
+        <w:rPr>
+          <w:lang w:val="fr-FR"/>
+        </w:rPr>
+        <w:t xml:space="preserve"> gekregen</w:t>
       </w:r>
     </w:p>
     <w:p>
@@ -528,7 +546,13 @@
         </w:numPr>
       </w:pPr>
       <w:r>
-        <w:t>Then is de trein gekoppelt aan de reis</w:t>
+        <w:t>Then is de trein gekoppel</w:t>
+      </w:r>
+      <w:r>
+        <w:t>d</w:t>
+      </w:r>
+      <w:r>
+        <w:t xml:space="preserve"> aan de reis</w:t>
       </w:r>
     </w:p>
     <w:p>

</xml_diff>